<commit_message>
Demo: Drawing Shapes -> Text
</commit_message>
<xml_diff>
--- a/out/apuntes_d3.docx
+++ b/out/apuntes_d3.docx
@@ -111,8 +111,101 @@
       <w:pPr>
         <w:pStyle w:val="Heading1"/>
       </w:pPr>
-      <w:bookmarkStart w:id="22" w:name="notas"/>
+      <w:bookmarkStart w:id="22" w:name="principios-de-d3"/>
       <w:bookmarkEnd w:id="22"/>
+      <w:r>
+        <w:t xml:space="preserve">Principios de d3</w:t>
+      </w:r>
+    </w:p>
+    <w:p>
+      <w:pPr>
+        <w:pStyle w:val="SourceCode"/>
+      </w:pPr>
+      <w:r>
+        <w:rPr>
+          <w:rStyle w:val="VerbatimChar"/>
+        </w:rPr>
+        <w:t xml:space="preserve">d3.select("body")              // select the body element</w:t>
+      </w:r>
+      <w:r>
+        <w:br w:type="textWrapping"/>
+      </w:r>
+      <w:r>
+        <w:rPr>
+          <w:rStyle w:val="VerbatimChar"/>
+        </w:rPr>
+        <w:t xml:space="preserve">  .append("svg")               // add new svg element</w:t>
+      </w:r>
+      <w:r>
+        <w:br w:type="textWrapping"/>
+      </w:r>
+      <w:r>
+        <w:rPr>
+          <w:rStyle w:val="VerbatimChar"/>
+        </w:rPr>
+        <w:t xml:space="preserve">    .attr("width", 250)        //  with some properties</w:t>
+      </w:r>
+      <w:r>
+        <w:br w:type="textWrapping"/>
+      </w:r>
+      <w:r>
+        <w:rPr>
+          <w:rStyle w:val="VerbatimChar"/>
+        </w:rPr>
+        <w:t xml:space="preserve">    .attr("height", 50)</w:t>
+      </w:r>
+      <w:r>
+        <w:br w:type="textWrapping"/>
+      </w:r>
+      <w:r>
+        <w:rPr>
+          <w:rStyle w:val="VerbatimChar"/>
+        </w:rPr>
+        <w:t xml:space="preserve">    .append("text")            // add a text element to svg element</w:t>
+      </w:r>
+      <w:r>
+        <w:br w:type="textWrapping"/>
+      </w:r>
+      <w:r>
+        <w:rPr>
+          <w:rStyle w:val="VerbatimChar"/>
+        </w:rPr>
+        <w:t xml:space="preserve">      .text("Easy peasy")</w:t>
+      </w:r>
+      <w:r>
+        <w:br w:type="textWrapping"/>
+      </w:r>
+      <w:r>
+        <w:rPr>
+          <w:rStyle w:val="VerbatimChar"/>
+        </w:rPr>
+        <w:t xml:space="preserve">      .attr("y", 25)</w:t>
+      </w:r>
+      <w:r>
+        <w:br w:type="textWrapping"/>
+      </w:r>
+      <w:r>
+        <w:rPr>
+          <w:rStyle w:val="VerbatimChar"/>
+        </w:rPr>
+        <w:t xml:space="preserve">      .attr("x", 0)</w:t>
+      </w:r>
+      <w:r>
+        <w:br w:type="textWrapping"/>
+      </w:r>
+      <w:r>
+        <w:rPr>
+          <w:rStyle w:val="VerbatimChar"/>
+        </w:rPr>
+        <w:t xml:space="preserve">      .style("fill", "purple")</w:t>
+      </w:r>
+    </w:p>
+    <w:p>
+      <w:pPr>
+        <w:pStyle w:val="Heading1"/>
+      </w:pPr>
+      <w:bookmarkStart w:id="23" w:name="notas"/>
+      <w:bookmarkEnd w:id="23"/>
       <w:r>
         <w:t xml:space="preserve">Notas</w:t>
       </w:r>
@@ -233,7 +326,7 @@
     </w:lvl>
   </w:abstractNum>
   <w:abstractNum w:abstractNumId="990">
-    <w:nsid w:val="9f673332"/>
+    <w:nsid w:val="65a20f2c"/>
     <w:multiLevelType w:val="multilevel"/>
     <w:lvl w:ilvl="0">
       <w:numFmt w:val="bullet"/>

</xml_diff>

<commit_message>
Adds new output files from new makefile
</commit_message>
<xml_diff>
--- a/out/apuntes_d3.docx
+++ b/out/apuntes_d3.docx
@@ -71,6 +71,7 @@
     </w:p>
     <w:p>
       <w:pPr>
+        <w:pStyle w:val="Compact"/>
         <w:pStyle w:val="Abstract"/>
       </w:pPr>
       <w:r>
@@ -112,10 +113,10 @@
         <w:pStyle w:val="Heading1"/>
       </w:pPr>
       <w:bookmarkStart w:id="22" w:name="principios-de-d3"/>
+      <w:r>
+        <w:t xml:space="preserve">Principios de d3</w:t>
+      </w:r>
       <w:bookmarkEnd w:id="22"/>
-      <w:r>
-        <w:t xml:space="preserve">Principios de d3</w:t>
-      </w:r>
     </w:p>
     <w:p>
       <w:pPr>
@@ -205,10 +206,10 @@
         <w:pStyle w:val="Heading1"/>
       </w:pPr>
       <w:bookmarkStart w:id="23" w:name="notas"/>
+      <w:r>
+        <w:t xml:space="preserve">Notas</w:t>
+      </w:r>
       <w:bookmarkEnd w:id="23"/>
-      <w:r>
-        <w:t xml:space="preserve">Notas</w:t>
-      </w:r>
     </w:p>
     <w:p>
       <w:pPr>
@@ -221,6 +222,10 @@
     <w:sectPr/>
   </w:body>
 </w:document>
+</file>
+
+<file path=word/comments.xml><?xml version="1.0" encoding="utf-8"?>
+<w:comments xmlns:w="http://schemas.openxmlformats.org/wordprocessingml/2006/main" xmlns:m="http://schemas.openxmlformats.org/officeDocument/2006/math" xmlns:r="http://schemas.openxmlformats.org/officeDocument/2006/relationships" xmlns:o="urn:schemas-microsoft-com:office:office" xmlns:v="urn:schemas-microsoft-com:vml" xmlns:w10="urn:schemas-microsoft-com:office:word" xmlns:a="http://schemas.openxmlformats.org/drawingml/2006/main" xmlns:pic="http://schemas.openxmlformats.org/drawingml/2006/picture" xmlns:wp="http://schemas.openxmlformats.org/drawingml/2006/wordprocessingDrawing"/>
 </file>
 
 <file path=word/footnotes.xml><?xml version="1.0" encoding="utf-8"?>
@@ -244,8 +249,8 @@
 
 <file path=word/numbering.xml><?xml version="1.0" encoding="utf-8"?>
 <w:numbering xmlns:w="http://schemas.openxmlformats.org/wordprocessingml/2006/main">
-  <w:abstractNum w:abstractNumId="0">
-    <w:nsid w:val="e17f69ba"/>
+  <w:abstractNum w:abstractNumId="990">
+    <w:nsid w:val="2b57cc01"/>
     <w:multiLevelType w:val="multilevel"/>
     <w:lvl w:ilvl="0">
       <w:numFmt w:val="bullet"/>
@@ -324,91 +329,29 @@
         <w:ind w:left="4800" w:hanging="480"/>
       </w:pPr>
     </w:lvl>
-  </w:abstractNum>
-  <w:abstractNum w:abstractNumId="990">
-    <w:nsid w:val="65a20f2c"/>
-    <w:multiLevelType w:val="multilevel"/>
-    <w:lvl w:ilvl="0">
+    <w:lvl w:ilvl="7">
       <w:numFmt w:val="bullet"/>
       <w:lvlText w:val=" "/>
       <w:lvlJc w:val="left"/>
       <w:pPr>
         <w:tabs>
-          <w:tab w:val="num" w:pos="0"/>
+          <w:tab w:val="num" w:pos="5040"/>
         </w:tabs>
-        <w:ind w:left="480" w:hanging="480"/>
+        <w:ind w:left="5520" w:hanging="480"/>
       </w:pPr>
     </w:lvl>
-    <w:lvl w:ilvl="1">
+    <w:lvl w:ilvl="8">
       <w:numFmt w:val="bullet"/>
       <w:lvlText w:val=" "/>
       <w:lvlJc w:val="left"/>
       <w:pPr>
         <w:tabs>
-          <w:tab w:val="num" w:pos="720"/>
+          <w:tab w:val="num" w:pos="5760"/>
         </w:tabs>
-        <w:ind w:left="1200" w:hanging="480"/>
-      </w:pPr>
-    </w:lvl>
-    <w:lvl w:ilvl="2">
-      <w:numFmt w:val="bullet"/>
-      <w:lvlText w:val=" "/>
-      <w:lvlJc w:val="left"/>
-      <w:pPr>
-        <w:tabs>
-          <w:tab w:val="num" w:pos="1440"/>
-        </w:tabs>
-        <w:ind w:left="1920" w:hanging="480"/>
-      </w:pPr>
-    </w:lvl>
-    <w:lvl w:ilvl="3">
-      <w:numFmt w:val="bullet"/>
-      <w:lvlText w:val=" "/>
-      <w:lvlJc w:val="left"/>
-      <w:pPr>
-        <w:tabs>
-          <w:tab w:val="num" w:pos="2160"/>
-        </w:tabs>
-        <w:ind w:left="2640" w:hanging="480"/>
-      </w:pPr>
-    </w:lvl>
-    <w:lvl w:ilvl="4">
-      <w:numFmt w:val="bullet"/>
-      <w:lvlText w:val=" "/>
-      <w:lvlJc w:val="left"/>
-      <w:pPr>
-        <w:tabs>
-          <w:tab w:val="num" w:pos="2880"/>
-        </w:tabs>
-        <w:ind w:left="3360" w:hanging="480"/>
-      </w:pPr>
-    </w:lvl>
-    <w:lvl w:ilvl="5">
-      <w:numFmt w:val="bullet"/>
-      <w:lvlText w:val=" "/>
-      <w:lvlJc w:val="left"/>
-      <w:pPr>
-        <w:tabs>
-          <w:tab w:val="num" w:pos="3600"/>
-        </w:tabs>
-        <w:ind w:left="4080" w:hanging="480"/>
-      </w:pPr>
-    </w:lvl>
-    <w:lvl w:ilvl="6">
-      <w:numFmt w:val="bullet"/>
-      <w:lvlText w:val=" "/>
-      <w:lvlJc w:val="left"/>
-      <w:pPr>
-        <w:tabs>
-          <w:tab w:val="num" w:pos="4320"/>
-        </w:tabs>
-        <w:ind w:left="4800" w:hanging="480"/>
+        <w:ind w:left="6240" w:hanging="480"/>
       </w:pPr>
     </w:lvl>
   </w:abstractNum>
-  <w:num w:numId="1">
-    <w:abstractNumId w:val="0"/>
-  </w:num>
   <w:num w:numId="1000">
     <w:abstractNumId w:val="990"/>
   </w:num>
@@ -423,7 +366,7 @@
         <w:rFonts w:asciiTheme="minorHAnsi" w:eastAsiaTheme="minorHAnsi" w:hAnsiTheme="minorHAnsi" w:cstheme="minorBidi"/>
         <w:sz w:val="24"/>
         <w:szCs w:val="24"/>
-        <w:lang w:val="en-US" w:eastAsia="en-US" w:bidi="ar-SA"/>
+        <w:lang w:val="es-ES" w:eastAsia="en-US" w:bidi="ar-SA"/>
       </w:rPr>
     </w:rPrDefault>
     <w:pPrDefault>
@@ -668,6 +611,66 @@
       <w:szCs w:val="24"/>
     </w:rPr>
   </w:style>
+  <w:style w:type="paragraph" w:styleId="Heading7">
+    <w:name w:val="Heading 7"/>
+    <w:basedOn w:val="Normal"/>
+    <w:next w:val="BodyText"/>
+    <w:uiPriority w:val="9"/>
+    <w:unhideWhenUsed/>
+    <w:qFormat/>
+    <w:pPr>
+      <w:keepNext/>
+      <w:keepLines/>
+      <w:spacing w:before="200" w:after="0"/>
+      <w:outlineLvl w:val="6"/>
+    </w:pPr>
+    <w:rPr>
+      <w:rFonts w:asciiTheme="majorHAnsi" w:eastAsiaTheme="majorEastAsia" w:hAnsiTheme="majorHAnsi" w:cstheme="majorBidi"/>
+      <w:color w:val="4F81BD" w:themeColor="accent1"/>
+      <w:sz w:val="24"/>
+      <w:szCs w:val="24"/>
+    </w:rPr>
+  </w:style>
+  <w:style w:type="paragraph" w:styleId="Heading8">
+    <w:name w:val="Heading 8"/>
+    <w:basedOn w:val="Normal"/>
+    <w:next w:val="BodyText"/>
+    <w:uiPriority w:val="9"/>
+    <w:unhideWhenUsed/>
+    <w:qFormat/>
+    <w:pPr>
+      <w:keepNext/>
+      <w:keepLines/>
+      <w:spacing w:before="200" w:after="0"/>
+      <w:outlineLvl w:val="7"/>
+    </w:pPr>
+    <w:rPr>
+      <w:rFonts w:asciiTheme="majorHAnsi" w:eastAsiaTheme="majorEastAsia" w:hAnsiTheme="majorHAnsi" w:cstheme="majorBidi"/>
+      <w:color w:val="4F81BD" w:themeColor="accent1"/>
+      <w:sz w:val="24"/>
+      <w:szCs w:val="24"/>
+    </w:rPr>
+  </w:style>
+  <w:style w:type="paragraph" w:styleId="Heading9">
+    <w:name w:val="Heading 9"/>
+    <w:basedOn w:val="Normal"/>
+    <w:next w:val="BodyText"/>
+    <w:uiPriority w:val="9"/>
+    <w:unhideWhenUsed/>
+    <w:qFormat/>
+    <w:pPr>
+      <w:keepNext/>
+      <w:keepLines/>
+      <w:spacing w:before="200" w:after="0"/>
+      <w:outlineLvl w:val="8"/>
+    </w:pPr>
+    <w:rPr>
+      <w:rFonts w:asciiTheme="majorHAnsi" w:eastAsiaTheme="majorEastAsia" w:hAnsiTheme="majorHAnsi" w:cstheme="majorBidi"/>
+      <w:color w:val="4F81BD" w:themeColor="accent1"/>
+      <w:sz w:val="24"/>
+      <w:szCs w:val="24"/>
+    </w:rPr>
+  </w:style>
   <w:style w:type="paragraph" w:styleId="BlockText">
     <w:name w:val="Block Text"/>
     <w:basedOn w:val="BodyText"/>
@@ -699,8 +702,9 @@
     <w:semiHidden/>
     <w:unhideWhenUsed/>
   </w:style>
-  <w:style w:type="table" w:default="1" w:styleId="TableNormal">
-    <w:name w:val="Normal Table"/>
+  <w:style w:type="table" w:default="1" w:styleId="Table">
+    <w:name w:val="Table"/>
+    <w:basedOn w:val="TableNormal"/>
     <w:semiHidden/>
     <w:unhideWhenUsed/>
     <w:qFormat/>
@@ -757,8 +761,8 @@
     <w:name w:val="Figure"/>
     <w:basedOn w:val="Normal"/>
   </w:style>
-  <w:style w:type="paragraph" w:customStyle="1" w:styleId="FigureWithCaption">
-    <w:name w:val="Figure with Caption"/>
+  <w:style w:type="paragraph" w:customStyle="1" w:styleId="CaptionedFigure">
+    <w:name w:val="Captioned Figure"/>
     <w:basedOn w:val="Figure"/>
     <w:pPr>
       <w:keepNext/>

</xml_diff>